<commit_message>
Modificados Descripcion de Casos de Uso
</commit_message>
<xml_diff>
--- a/01-Requerimientos/Requerimientos Casos de Uso/CU01 - Registrar.docx
+++ b/01-Requerimientos/Requerimientos Casos de Uso/CU01 - Registrar.docx
@@ -305,7 +305,21 @@
           <w:szCs w:val="20"/>
           <w:lang w:val="es-ES_tradnl"/>
         </w:rPr>
-        <w:t>CASO DE USO CU0001 – registrar</w:t>
+        <w:t>CASO DE USO CU0</w:t>
+      </w:r>
+      <w:bookmarkStart w:id="0" w:name="_GoBack"/>
+      <w:bookmarkEnd w:id="0"/>
+      <w:r>
+        <w:rPr>
+          <w:rFonts w:ascii="Arial" w:eastAsia="Times New Roman" w:hAnsi="Arial" w:cs="Lucidasans"/>
+          <w:b/>
+          <w:bCs/>
+          <w:smallCaps/>
+          <w:sz w:val="20"/>
+          <w:szCs w:val="20"/>
+          <w:lang w:val="es-ES_tradnl"/>
+        </w:rPr>
+        <w:t>1 – registrar</w:t>
       </w:r>
     </w:p>
     <w:p>
@@ -828,8 +842,6 @@
               </w:rPr>
               <w:t>Fecha: 14</w:t>
             </w:r>
-            <w:bookmarkStart w:id="0" w:name="_GoBack"/>
-            <w:bookmarkEnd w:id="0"/>
             <w:r>
               <w:rPr>
                 <w:rFonts w:ascii="Arial" w:hAnsi="Arial" w:cs="Lucidasans"/>
@@ -2413,7 +2425,27 @@
                 <w:szCs w:val="20"/>
                 <w:lang w:val="es-ES_tradnl" w:eastAsia="ar-SA"/>
               </w:rPr>
-              <w:t>El sistema verifica que los datos ingresados sean correctos(ver subflujo 3.1)</w:t>
+              <w:t xml:space="preserve">El sistema verifica que los datos ingresados sean correctos(ver </w:t>
+            </w:r>
+            <w:proofErr w:type="spellStart"/>
+            <w:r>
+              <w:rPr>
+                <w:rFonts w:ascii="Arial" w:eastAsia="Times New Roman" w:hAnsi="Arial"/>
+                <w:sz w:val="20"/>
+                <w:szCs w:val="20"/>
+                <w:lang w:val="es-ES_tradnl" w:eastAsia="ar-SA"/>
+              </w:rPr>
+              <w:t>subflujo</w:t>
+            </w:r>
+            <w:proofErr w:type="spellEnd"/>
+            <w:r>
+              <w:rPr>
+                <w:rFonts w:ascii="Arial" w:eastAsia="Times New Roman" w:hAnsi="Arial"/>
+                <w:sz w:val="20"/>
+                <w:szCs w:val="20"/>
+                <w:lang w:val="es-ES_tradnl" w:eastAsia="ar-SA"/>
+              </w:rPr>
+              <w:t xml:space="preserve"> 3.1)</w:t>
             </w:r>
           </w:p>
         </w:tc>
@@ -2547,8 +2579,19 @@
                 <w:szCs w:val="20"/>
                 <w:lang w:val="es-ES_tradnl" w:eastAsia="ar-SA"/>
               </w:rPr>
-              <w:t>Lleva al usuario a la página principal de UMbook</w:t>
-            </w:r>
+              <w:t xml:space="preserve">Lleva al usuario a la página principal de </w:t>
+            </w:r>
+            <w:proofErr w:type="spellStart"/>
+            <w:r>
+              <w:rPr>
+                <w:rFonts w:ascii="Arial" w:eastAsia="Times New Roman" w:hAnsi="Arial"/>
+                <w:sz w:val="20"/>
+                <w:szCs w:val="20"/>
+                <w:lang w:val="es-ES_tradnl" w:eastAsia="ar-SA"/>
+              </w:rPr>
+              <w:t>UMbook</w:t>
+            </w:r>
+            <w:proofErr w:type="spellEnd"/>
           </w:p>
         </w:tc>
       </w:tr>
@@ -2611,6 +2654,7 @@
                 <w:lang w:val="es-ES_tradnl" w:eastAsia="ar-SA"/>
               </w:rPr>
             </w:pPr>
+            <w:proofErr w:type="spellStart"/>
             <w:r>
               <w:rPr>
                 <w:rFonts w:ascii="Arial" w:eastAsia="Times New Roman" w:hAnsi="Arial"/>
@@ -2622,6 +2666,7 @@
               <w:lastRenderedPageBreak/>
               <w:t>Subflujos</w:t>
             </w:r>
+            <w:proofErr w:type="spellEnd"/>
           </w:p>
         </w:tc>
       </w:tr>
@@ -2677,13 +2722,23 @@
                 <w:szCs w:val="20"/>
               </w:rPr>
             </w:pPr>
+            <w:proofErr w:type="spellStart"/>
             <w:r>
               <w:rPr>
                 <w:rFonts w:ascii="Arial" w:hAnsi="Arial" w:cs="Tahoma"/>
                 <w:sz w:val="20"/>
                 <w:szCs w:val="20"/>
               </w:rPr>
-              <w:t>sf 3.1</w:t>
+              <w:t>sf</w:t>
+            </w:r>
+            <w:proofErr w:type="spellEnd"/>
+            <w:r>
+              <w:rPr>
+                <w:rFonts w:ascii="Arial" w:hAnsi="Arial" w:cs="Tahoma"/>
+                <w:sz w:val="20"/>
+                <w:szCs w:val="20"/>
+              </w:rPr>
+              <w:t xml:space="preserve"> 3.1</w:t>
             </w:r>
           </w:p>
         </w:tc>
@@ -3058,6 +3113,7 @@
                 <w:szCs w:val="20"/>
               </w:rPr>
             </w:pPr>
+            <w:proofErr w:type="spellStart"/>
             <w:r>
               <w:rPr>
                 <w:rFonts w:ascii="Arial" w:hAnsi="Arial" w:cs="Tahoma"/>
@@ -3066,6 +3122,7 @@
               </w:rPr>
               <w:t>Cod</w:t>
             </w:r>
+            <w:proofErr w:type="spellEnd"/>
           </w:p>
         </w:tc>
         <w:tc>
@@ -3360,6 +3417,7 @@
                 <w:szCs w:val="20"/>
               </w:rPr>
             </w:pPr>
+            <w:proofErr w:type="spellStart"/>
             <w:r>
               <w:rPr>
                 <w:rFonts w:ascii="Arial" w:hAnsi="Arial" w:cs="Tahoma"/>
@@ -3368,6 +3426,7 @@
               </w:rPr>
               <w:t>Cod</w:t>
             </w:r>
+            <w:proofErr w:type="spellEnd"/>
           </w:p>
         </w:tc>
         <w:tc>
@@ -3806,7 +3865,7 @@
         <w:sz w:val="20"/>
         <w:szCs w:val="20"/>
       </w:rPr>
-      <w:t>2</w:t>
+      <w:t>1</w:t>
     </w:r>
     <w:r>
       <w:rPr>
@@ -3962,7 +4021,15 @@
               <w:sz w:val="20"/>
               <w:szCs w:val="20"/>
             </w:rPr>
-            <w:t>Código: CU0001</w:t>
+            <w:t>Código: CU</w:t>
+          </w:r>
+          <w:r>
+            <w:rPr>
+              <w:rFonts w:ascii="Arial" w:hAnsi="Arial" w:cs="Lucidasans"/>
+              <w:sz w:val="20"/>
+              <w:szCs w:val="20"/>
+            </w:rPr>
+            <w:t>01</w:t>
           </w:r>
         </w:p>
         <w:p>

</xml_diff>